<commit_message>
final report, please check
</commit_message>
<xml_diff>
--- a/REPORT.docx
+++ b/REPORT.docx
@@ -13,6 +13,7 @@
           <w:color w:val="000000" w:themeColor="text1"/>
           <w:sz w:val="32"/>
           <w:szCs w:val="32"/>
+          <w:lang w:val="en-GB"/>
         </w:rPr>
       </w:pPr>
       <w:r>
@@ -23,6 +24,7 @@
           <w:color w:val="000000" w:themeColor="text1"/>
           <w:sz w:val="32"/>
           <w:szCs w:val="32"/>
+          <w:lang w:val="en-GB"/>
         </w:rPr>
         <w:t>E Health Methods and Application</w:t>
       </w:r>
@@ -34,6 +36,7 @@
           <w:color w:val="000000" w:themeColor="text1"/>
           <w:sz w:val="32"/>
           <w:szCs w:val="32"/>
+          <w:lang w:val="en-GB"/>
         </w:rPr>
         <w:t xml:space="preserve">: </w:t>
       </w:r>
@@ -45,6 +48,7 @@
           <w:color w:val="000000" w:themeColor="text1"/>
           <w:sz w:val="32"/>
           <w:szCs w:val="32"/>
+          <w:lang w:val="en-GB"/>
         </w:rPr>
         <w:t xml:space="preserve">Project Report </w:t>
       </w:r>
@@ -56,6 +60,7 @@
           <w:color w:val="000000" w:themeColor="text1"/>
           <w:sz w:val="32"/>
           <w:szCs w:val="32"/>
+          <w:lang w:val="en-GB"/>
         </w:rPr>
         <w:t>Part</w:t>
       </w:r>
@@ -67,6 +72,7 @@
           <w:color w:val="000000" w:themeColor="text1"/>
           <w:sz w:val="32"/>
           <w:szCs w:val="32"/>
+          <w:lang w:val="en-GB"/>
         </w:rPr>
         <w:t xml:space="preserve"> 1 GROUP 04</w:t>
       </w:r>
@@ -82,6 +88,7 @@
           <w:color w:val="000000" w:themeColor="text1"/>
           <w:sz w:val="28"/>
           <w:szCs w:val="28"/>
+          <w:lang w:val="en-GB"/>
         </w:rPr>
       </w:pPr>
     </w:p>
@@ -96,6 +103,7 @@
           <w:color w:val="000000" w:themeColor="text1"/>
           <w:sz w:val="28"/>
           <w:szCs w:val="28"/>
+          <w:lang w:val="en-GB"/>
         </w:rPr>
       </w:pPr>
       <w:bookmarkStart w:id="0" w:name="_Hlk86077818"/>
@@ -107,6 +115,7 @@
           <w:color w:val="000000" w:themeColor="text1"/>
           <w:sz w:val="28"/>
           <w:szCs w:val="28"/>
+          <w:lang w:val="en-GB"/>
         </w:rPr>
         <w:t>DATABASE</w:t>
       </w:r>
@@ -121,15 +130,17 @@
           <w:sz w:val="28"/>
           <w:szCs w:val="28"/>
           <w:u w:val="single"/>
-        </w:rPr>
-      </w:pPr>
-      <w:r>
-        <w:rPr>
-          <w:rFonts w:ascii="Times New Roman" w:hAnsi="Times New Roman" w:cs="Times New Roman"/>
-          <w:color w:val="000000" w:themeColor="text1"/>
-          <w:sz w:val="28"/>
-          <w:szCs w:val="28"/>
-          <w:u w:val="single"/>
+          <w:lang w:val="en-GB"/>
+        </w:rPr>
+      </w:pPr>
+      <w:r>
+        <w:rPr>
+          <w:rFonts w:ascii="Times New Roman" w:hAnsi="Times New Roman" w:cs="Times New Roman"/>
+          <w:color w:val="000000" w:themeColor="text1"/>
+          <w:sz w:val="28"/>
+          <w:szCs w:val="28"/>
+          <w:u w:val="single"/>
+          <w:lang w:val="en-GB"/>
         </w:rPr>
         <w:t>STEP 1: Download Google-Playstore.csv dataset from Kaggle</w:t>
       </w:r>
@@ -153,30 +164,52 @@
           <w:szCs w:val="24"/>
           <w:lang w:val="en"/>
         </w:rPr>
-        <w:t>We decided to work and apply the filters elaborated in the next phase on the csv format of the database in order to comfortably take advantage of the features offered by the Pandas library</w:t>
-      </w:r>
-    </w:p>
-    <w:p>
-      <w:pPr>
-        <w:spacing w:line="276" w:lineRule="auto"/>
-        <w:jc w:val="both"/>
-        <w:rPr>
-          <w:rFonts w:ascii="Times New Roman" w:hAnsi="Times New Roman" w:cs="Times New Roman"/>
-          <w:sz w:val="24"/>
-          <w:szCs w:val="24"/>
-        </w:rPr>
-      </w:pPr>
-    </w:p>
-    <w:p>
-      <w:pPr>
-        <w:spacing w:line="276" w:lineRule="auto"/>
-        <w:jc w:val="both"/>
-        <w:rPr>
-          <w:rFonts w:ascii="Times New Roman" w:hAnsi="Times New Roman" w:cs="Times New Roman"/>
-          <w:color w:val="000000" w:themeColor="text1"/>
-          <w:sz w:val="28"/>
-          <w:szCs w:val="28"/>
-          <w:u w:val="single"/>
+        <w:t xml:space="preserve">We decided to work and apply the filters elaborated in the next phase on the csv format of the database </w:t>
+      </w:r>
+      <w:proofErr w:type="gramStart"/>
+      <w:r>
+        <w:rPr>
+          <w:rFonts w:ascii="Times New Roman" w:hAnsi="Times New Roman" w:cs="Times New Roman"/>
+          <w:sz w:val="24"/>
+          <w:szCs w:val="24"/>
+          <w:lang w:val="en"/>
+        </w:rPr>
+        <w:t>in order to</w:t>
+      </w:r>
+      <w:proofErr w:type="gramEnd"/>
+      <w:r>
+        <w:rPr>
+          <w:rFonts w:ascii="Times New Roman" w:hAnsi="Times New Roman" w:cs="Times New Roman"/>
+          <w:sz w:val="24"/>
+          <w:szCs w:val="24"/>
+          <w:lang w:val="en"/>
+        </w:rPr>
+        <w:t xml:space="preserve"> comfortably take advantage of the features offered by the Pandas library</w:t>
+      </w:r>
+    </w:p>
+    <w:p>
+      <w:pPr>
+        <w:spacing w:line="276" w:lineRule="auto"/>
+        <w:jc w:val="both"/>
+        <w:rPr>
+          <w:rFonts w:ascii="Times New Roman" w:hAnsi="Times New Roman" w:cs="Times New Roman"/>
+          <w:sz w:val="24"/>
+          <w:szCs w:val="24"/>
+          <w:lang w:val="en-GB"/>
+        </w:rPr>
+      </w:pPr>
+    </w:p>
+    <w:p>
+      <w:pPr>
+        <w:spacing w:line="276" w:lineRule="auto"/>
+        <w:jc w:val="both"/>
+        <w:rPr>
+          <w:rFonts w:ascii="Times New Roman" w:hAnsi="Times New Roman" w:cs="Times New Roman"/>
+          <w:color w:val="000000" w:themeColor="text1"/>
+          <w:sz w:val="28"/>
+          <w:szCs w:val="28"/>
+          <w:u w:val="single"/>
+          <w:lang w:val="en-GB"/>
         </w:rPr>
       </w:pPr>
       <w:bookmarkStart w:id="1" w:name="_Hlk86088500"/>
@@ -187,6 +220,7 @@
           <w:sz w:val="28"/>
           <w:szCs w:val="28"/>
           <w:u w:val="single"/>
+          <w:lang w:val="en-GB"/>
         </w:rPr>
         <w:t>STEP 2: Selection of app classified as “games”</w:t>
       </w:r>
@@ -255,6 +289,7 @@
           <w:sz w:val="28"/>
           <w:szCs w:val="28"/>
           <w:u w:val="single"/>
+          <w:lang w:val="en-GB"/>
         </w:rPr>
       </w:pPr>
       <w:bookmarkStart w:id="2" w:name="_Hlk86088629"/>
@@ -265,6 +300,7 @@
           <w:sz w:val="28"/>
           <w:szCs w:val="28"/>
           <w:u w:val="single"/>
+          <w:lang w:val="en-GB"/>
         </w:rPr>
         <w:t>STEP 3: Filtering apps by relevant features</w:t>
       </w:r>
@@ -288,25 +324,165 @@
           <w:szCs w:val="24"/>
           <w:lang w:val="en"/>
         </w:rPr>
-        <w:t>We have implemented a function that filters games by certain categories ("educational", "educational", "family", "learning", "4-year-olds" and "4-year-olds"), and minimum requirements on rating (25% above the medium) rating count (&gt;1000) and the minimum number of installations</w:t>
-      </w:r>
-      <w:r>
-        <w:rPr>
-          <w:rFonts w:ascii="Times New Roman" w:hAnsi="Times New Roman" w:cs="Times New Roman"/>
-          <w:sz w:val="24"/>
-          <w:szCs w:val="24"/>
-          <w:lang w:val="en"/>
-        </w:rPr>
-        <w:t xml:space="preserve"> </w:t>
-      </w:r>
-      <w:r>
-        <w:rPr>
-          <w:rFonts w:ascii="Times New Roman" w:hAnsi="Times New Roman" w:cs="Times New Roman"/>
-          <w:sz w:val="24"/>
-          <w:szCs w:val="24"/>
-          <w:lang w:val="en"/>
-        </w:rPr>
-        <w:t xml:space="preserve">(&gt;1000000). </w:t>
+        <w:t>We have implemented a function that filters games by certain categories ("educational", "educational", "family", "learning", "4-year-olds" and "4-year-olds"), and minimum requirements on rating (</w:t>
+      </w:r>
+      <w:r>
+        <w:rPr>
+          <w:rFonts w:ascii="Times New Roman" w:hAnsi="Times New Roman" w:cs="Times New Roman"/>
+          <w:sz w:val="24"/>
+          <w:szCs w:val="24"/>
+          <w:lang w:val="en"/>
+        </w:rPr>
+        <w:t>4.0 or above</w:t>
+      </w:r>
+      <w:r>
+        <w:rPr>
+          <w:rFonts w:ascii="Times New Roman" w:hAnsi="Times New Roman" w:cs="Times New Roman"/>
+          <w:sz w:val="24"/>
+          <w:szCs w:val="24"/>
+          <w:lang w:val="en"/>
+        </w:rPr>
+        <w:t>)</w:t>
+      </w:r>
+      <w:r>
+        <w:rPr>
+          <w:rFonts w:ascii="Times New Roman" w:hAnsi="Times New Roman" w:cs="Times New Roman"/>
+          <w:sz w:val="24"/>
+          <w:szCs w:val="24"/>
+          <w:lang w:val="en"/>
+        </w:rPr>
+        <w:t>,</w:t>
+      </w:r>
+      <w:r>
+        <w:rPr>
+          <w:rFonts w:ascii="Times New Roman" w:hAnsi="Times New Roman" w:cs="Times New Roman"/>
+          <w:sz w:val="24"/>
+          <w:szCs w:val="24"/>
+          <w:lang w:val="en"/>
+        </w:rPr>
+        <w:t xml:space="preserve"> rating count (&gt;1</w:t>
+      </w:r>
+      <w:r>
+        <w:rPr>
+          <w:rFonts w:ascii="Times New Roman" w:hAnsi="Times New Roman" w:cs="Times New Roman"/>
+          <w:sz w:val="24"/>
+          <w:szCs w:val="24"/>
+          <w:lang w:val="en"/>
+        </w:rPr>
+        <w:t>00</w:t>
+      </w:r>
+      <w:r>
+        <w:rPr>
+          <w:rFonts w:ascii="Times New Roman" w:hAnsi="Times New Roman" w:cs="Times New Roman"/>
+          <w:sz w:val="24"/>
+          <w:szCs w:val="24"/>
+          <w:lang w:val="en"/>
+        </w:rPr>
+        <w:t>000</w:t>
+      </w:r>
+      <w:r>
+        <w:rPr>
+          <w:rFonts w:ascii="Times New Roman" w:hAnsi="Times New Roman" w:cs="Times New Roman"/>
+          <w:sz w:val="24"/>
+          <w:szCs w:val="24"/>
+          <w:lang w:val="en-GB"/>
+        </w:rPr>
+        <w:t xml:space="preserve">) </w:t>
+      </w:r>
+      <w:r>
+        <w:rPr>
+          <w:rFonts w:ascii="Times New Roman" w:hAnsi="Times New Roman" w:cs="Times New Roman"/>
+          <w:sz w:val="24"/>
+          <w:szCs w:val="24"/>
+          <w:lang w:val="en"/>
+        </w:rPr>
+        <w:t>and, in order to e</w:t>
+      </w:r>
+      <w:r>
+        <w:rPr>
+          <w:rFonts w:ascii="Times New Roman" w:hAnsi="Times New Roman" w:cs="Times New Roman"/>
+          <w:sz w:val="24"/>
+          <w:szCs w:val="24"/>
+          <w:lang w:val="en"/>
+        </w:rPr>
+        <w:t xml:space="preserve">xclude those apps which are not translated in </w:t>
+      </w:r>
+      <w:r>
+        <w:rPr>
+          <w:rFonts w:ascii="Times New Roman" w:hAnsi="Times New Roman" w:cs="Times New Roman"/>
+          <w:sz w:val="24"/>
+          <w:szCs w:val="24"/>
+          <w:lang w:val="en"/>
+        </w:rPr>
+        <w:t xml:space="preserve">English, we provide a function capable of determine the set of characters that compose the app name and decide if it is an app written in </w:t>
+      </w:r>
+      <w:r>
+        <w:rPr>
+          <w:rFonts w:ascii="Times New Roman" w:hAnsi="Times New Roman" w:cs="Times New Roman"/>
+          <w:sz w:val="24"/>
+          <w:szCs w:val="24"/>
+          <w:lang w:val="en"/>
+        </w:rPr>
+        <w:t>English</w:t>
+      </w:r>
+      <w:r>
+        <w:rPr>
+          <w:rFonts w:ascii="Times New Roman" w:hAnsi="Times New Roman" w:cs="Times New Roman"/>
+          <w:sz w:val="24"/>
+          <w:szCs w:val="24"/>
+          <w:lang w:val="en"/>
+        </w:rPr>
+        <w:t xml:space="preserve"> or not.</w:t>
+      </w:r>
+    </w:p>
+    <w:p>
+      <w:pPr>
+        <w:spacing w:line="276" w:lineRule="auto"/>
+        <w:jc w:val="both"/>
+        <w:rPr>
+          <w:rFonts w:ascii="Times New Roman" w:hAnsi="Times New Roman" w:cs="Times New Roman"/>
+          <w:sz w:val="24"/>
+          <w:szCs w:val="24"/>
+          <w:lang w:val="en"/>
+        </w:rPr>
+      </w:pPr>
+      <w:r>
+        <w:rPr>
+          <w:rFonts w:ascii="Times New Roman" w:hAnsi="Times New Roman" w:cs="Times New Roman"/>
+          <w:sz w:val="24"/>
+          <w:szCs w:val="24"/>
+          <w:lang w:val="en"/>
+        </w:rPr>
+        <w:t xml:space="preserve">We chose those parameters based on our assumptions of what a “real” serious game should </w:t>
+      </w:r>
+      <w:proofErr w:type="gramStart"/>
+      <w:r>
+        <w:rPr>
+          <w:rFonts w:ascii="Times New Roman" w:hAnsi="Times New Roman" w:cs="Times New Roman"/>
+          <w:sz w:val="24"/>
+          <w:szCs w:val="24"/>
+          <w:lang w:val="en"/>
+        </w:rPr>
+        <w:t>be, and</w:t>
+      </w:r>
+      <w:proofErr w:type="gramEnd"/>
+      <w:r>
+        <w:rPr>
+          <w:rFonts w:ascii="Times New Roman" w:hAnsi="Times New Roman" w:cs="Times New Roman"/>
+          <w:sz w:val="24"/>
+          <w:szCs w:val="24"/>
+          <w:lang w:val="en"/>
+        </w:rPr>
+        <w:t xml:space="preserve"> taking into account the feedback provided by the users of the app too, as a reliable source of </w:t>
+      </w:r>
+      <w:r>
+        <w:rPr>
+          <w:rFonts w:ascii="Times New Roman" w:hAnsi="Times New Roman" w:cs="Times New Roman"/>
+          <w:sz w:val="24"/>
+          <w:szCs w:val="24"/>
+          <w:lang w:val="en"/>
+        </w:rPr>
+        <w:t xml:space="preserve">“good quality”. </w:t>
       </w:r>
     </w:p>
     <w:p>
@@ -321,29 +497,6 @@
           <w:lang w:val="en"/>
         </w:rPr>
       </w:pPr>
-      <w:r>
-        <w:rPr>
-          <w:rFonts w:ascii="Times New Roman" w:hAnsi="Times New Roman" w:cs="Times New Roman"/>
-          <w:color w:val="7030A0"/>
-          <w:sz w:val="24"/>
-          <w:szCs w:val="24"/>
-          <w:lang w:val="en"/>
-        </w:rPr>
-        <w:t>But why this numbers and how we can optimize these requirements?</w:t>
-      </w:r>
-    </w:p>
-    <w:p>
-      <w:pPr>
-        <w:spacing w:line="276" w:lineRule="auto"/>
-        <w:jc w:val="both"/>
-        <w:rPr>
-          <w:rFonts w:ascii="Times New Roman" w:hAnsi="Times New Roman" w:cs="Times New Roman"/>
-          <w:color w:val="7030A0"/>
-          <w:sz w:val="24"/>
-          <w:szCs w:val="24"/>
-          <w:lang w:val="en"/>
-        </w:rPr>
-      </w:pPr>
     </w:p>
     <w:p>
       <w:pPr>
@@ -355,6 +508,7 @@
           <w:sz w:val="28"/>
           <w:szCs w:val="28"/>
           <w:u w:val="single"/>
+          <w:lang w:val="en-GB"/>
         </w:rPr>
       </w:pPr>
       <w:bookmarkStart w:id="3" w:name="_Hlk86088706"/>
@@ -365,8 +519,31 @@
           <w:sz w:val="28"/>
           <w:szCs w:val="28"/>
           <w:u w:val="single"/>
-        </w:rPr>
-        <w:t>STEP 4: Defining a function to enrich database with description and review</w:t>
+          <w:lang w:val="en-GB"/>
+        </w:rPr>
+        <w:t xml:space="preserve">STEP 4: Defining a </w:t>
+      </w:r>
+      <w:r>
+        <w:rPr>
+          <w:rFonts w:ascii="Times New Roman" w:hAnsi="Times New Roman" w:cs="Times New Roman"/>
+          <w:color w:val="000000" w:themeColor="text1"/>
+          <w:sz w:val="28"/>
+          <w:szCs w:val="28"/>
+          <w:u w:val="single"/>
+          <w:lang w:val="en-GB"/>
+        </w:rPr>
+        <w:t xml:space="preserve">first </w:t>
+      </w:r>
+      <w:r>
+        <w:rPr>
+          <w:rFonts w:ascii="Times New Roman" w:hAnsi="Times New Roman" w:cs="Times New Roman"/>
+          <w:color w:val="000000" w:themeColor="text1"/>
+          <w:sz w:val="28"/>
+          <w:szCs w:val="28"/>
+          <w:u w:val="single"/>
+          <w:lang w:val="en-GB"/>
+        </w:rPr>
+        <w:t>function to enrich database with description and review</w:t>
       </w:r>
       <w:bookmarkEnd w:id="3"/>
       <w:r>
@@ -376,6 +553,7 @@
           <w:sz w:val="28"/>
           <w:szCs w:val="28"/>
           <w:u w:val="single"/>
+          <w:lang w:val="en-GB"/>
         </w:rPr>
         <w:t>s</w:t>
       </w:r>
@@ -406,7 +584,7 @@
           <w:rFonts w:ascii="Times New Roman" w:eastAsiaTheme="minorEastAsia" w:hAnsi="Times New Roman" w:cs="Times New Roman"/>
           <w:sz w:val="24"/>
           <w:szCs w:val="24"/>
-          <w:lang w:eastAsia="it-IT"/>
+          <w:lang w:val="en-GB" w:eastAsia="it-IT"/>
         </w:rPr>
       </w:pPr>
       <w:r>
@@ -416,7 +594,61 @@
           <w:szCs w:val="24"/>
           <w:lang w:val="en" w:eastAsia="it-IT"/>
         </w:rPr>
-        <w:t>We have implemented a function that could enrich the starting database in csv format with the description and reviews of each app through the google-play-scraper.</w:t>
+        <w:t xml:space="preserve">We have implemented a function that </w:t>
+      </w:r>
+      <w:r>
+        <w:rPr>
+          <w:rFonts w:ascii="Times New Roman" w:eastAsiaTheme="minorEastAsia" w:hAnsi="Times New Roman" w:cs="Times New Roman"/>
+          <w:sz w:val="24"/>
+          <w:szCs w:val="24"/>
+          <w:lang w:val="en" w:eastAsia="it-IT"/>
+        </w:rPr>
+        <w:t>is able to</w:t>
+      </w:r>
+      <w:r>
+        <w:rPr>
+          <w:rFonts w:ascii="Times New Roman" w:eastAsiaTheme="minorEastAsia" w:hAnsi="Times New Roman" w:cs="Times New Roman"/>
+          <w:sz w:val="24"/>
+          <w:szCs w:val="24"/>
+          <w:lang w:val="en" w:eastAsia="it-IT"/>
+        </w:rPr>
+        <w:t xml:space="preserve"> enrich the starting database in csv format with the description</w:t>
+      </w:r>
+      <w:r>
+        <w:rPr>
+          <w:rFonts w:ascii="Times New Roman" w:eastAsiaTheme="minorEastAsia" w:hAnsi="Times New Roman" w:cs="Times New Roman"/>
+          <w:sz w:val="24"/>
+          <w:szCs w:val="24"/>
+          <w:lang w:val="en" w:eastAsia="it-IT"/>
+        </w:rPr>
+        <w:t xml:space="preserve">, </w:t>
+      </w:r>
+      <w:r>
+        <w:rPr>
+          <w:rFonts w:ascii="Times New Roman" w:eastAsiaTheme="minorEastAsia" w:hAnsi="Times New Roman" w:cs="Times New Roman"/>
+          <w:sz w:val="24"/>
+          <w:szCs w:val="24"/>
+          <w:lang w:val="en" w:eastAsia="it-IT"/>
+        </w:rPr>
+        <w:t>reviews</w:t>
+      </w:r>
+      <w:r>
+        <w:rPr>
+          <w:rFonts w:ascii="Times New Roman" w:eastAsiaTheme="minorEastAsia" w:hAnsi="Times New Roman" w:cs="Times New Roman"/>
+          <w:sz w:val="24"/>
+          <w:szCs w:val="24"/>
+          <w:lang w:val="en" w:eastAsia="it-IT"/>
+        </w:rPr>
+        <w:t>, learning category (which points to the learning field in which the app is specialized) and age range</w:t>
+      </w:r>
+      <w:r>
+        <w:rPr>
+          <w:rFonts w:ascii="Times New Roman" w:eastAsiaTheme="minorEastAsia" w:hAnsi="Times New Roman" w:cs="Times New Roman"/>
+          <w:sz w:val="24"/>
+          <w:szCs w:val="24"/>
+          <w:lang w:val="en" w:eastAsia="it-IT"/>
+        </w:rPr>
+        <w:t xml:space="preserve"> of each app through the google-play-scraper.</w:t>
       </w:r>
     </w:p>
     <w:p>
@@ -428,28 +660,31 @@
           <w:color w:val="FF0000"/>
           <w:sz w:val="24"/>
           <w:szCs w:val="24"/>
-        </w:rPr>
-      </w:pPr>
-    </w:p>
-    <w:p>
-      <w:pPr>
-        <w:spacing w:line="276" w:lineRule="auto"/>
-        <w:jc w:val="both"/>
-        <w:rPr>
-          <w:rFonts w:ascii="Times New Roman" w:hAnsi="Times New Roman" w:cs="Times New Roman"/>
-          <w:color w:val="000000" w:themeColor="text1"/>
-          <w:sz w:val="28"/>
-          <w:szCs w:val="28"/>
-          <w:u w:val="single"/>
-        </w:rPr>
-      </w:pPr>
-      <w:r>
-        <w:rPr>
-          <w:rFonts w:ascii="Times New Roman" w:hAnsi="Times New Roman" w:cs="Times New Roman"/>
-          <w:color w:val="000000" w:themeColor="text1"/>
-          <w:sz w:val="28"/>
-          <w:szCs w:val="28"/>
-          <w:u w:val="single"/>
+          <w:lang w:val="en-GB"/>
+        </w:rPr>
+      </w:pPr>
+    </w:p>
+    <w:p>
+      <w:pPr>
+        <w:spacing w:line="276" w:lineRule="auto"/>
+        <w:jc w:val="both"/>
+        <w:rPr>
+          <w:rFonts w:ascii="Times New Roman" w:hAnsi="Times New Roman" w:cs="Times New Roman"/>
+          <w:color w:val="000000" w:themeColor="text1"/>
+          <w:sz w:val="28"/>
+          <w:szCs w:val="28"/>
+          <w:u w:val="single"/>
+          <w:lang w:val="en-GB"/>
+        </w:rPr>
+      </w:pPr>
+      <w:r>
+        <w:rPr>
+          <w:rFonts w:ascii="Times New Roman" w:hAnsi="Times New Roman" w:cs="Times New Roman"/>
+          <w:color w:val="000000" w:themeColor="text1"/>
+          <w:sz w:val="28"/>
+          <w:szCs w:val="28"/>
+          <w:u w:val="single"/>
+          <w:lang w:val="en-GB"/>
         </w:rPr>
         <w:t>STEP 5: Using NLP approach to identify learning category and age range</w:t>
       </w:r>
@@ -472,9 +707,44 @@
           <w:szCs w:val="24"/>
           <w:lang w:val="en"/>
         </w:rPr>
-        <w:t xml:space="preserve">We first defined eight learning categories ("science", "counting", "language", "creativity", "shape", "food", "music" and "sport") and for each of them we wrote a list of keywords associated according to natural language. We then wrote a function that counts the maximum number of keywords found for each category for each app. In this way a category is assigned to the application taking into account the number of keywords associated with </w:t>
-      </w:r>
-      <w:proofErr w:type="spellStart"/>
+        <w:t xml:space="preserve">We first defined eight learning categories ("science", "counting", "language", "creativity", "shape", "food", "music" and "sport") and for each of them we wrote a list of keywords associated according to natural language. </w:t>
+      </w:r>
+      <w:r>
+        <w:rPr>
+          <w:rFonts w:ascii="Times New Roman" w:hAnsi="Times New Roman" w:cs="Times New Roman"/>
+          <w:sz w:val="24"/>
+          <w:szCs w:val="24"/>
+          <w:lang w:val="en"/>
+        </w:rPr>
+        <w:t xml:space="preserve">Then we </w:t>
+      </w:r>
+      <w:r>
+        <w:rPr>
+          <w:rFonts w:ascii="Times New Roman" w:hAnsi="Times New Roman" w:cs="Times New Roman"/>
+          <w:sz w:val="24"/>
+          <w:szCs w:val="24"/>
+          <w:lang w:val="en"/>
+        </w:rPr>
+        <w:t>wrote a function that counts the maximum number of keywords found for each category for each app. In this way a category is assigned to the application</w:t>
+      </w:r>
+      <w:r>
+        <w:rPr>
+          <w:rFonts w:ascii="Times New Roman" w:hAnsi="Times New Roman" w:cs="Times New Roman"/>
+          <w:sz w:val="24"/>
+          <w:szCs w:val="24"/>
+          <w:lang w:val="en"/>
+        </w:rPr>
+        <w:t>,</w:t>
+      </w:r>
+      <w:r>
+        <w:rPr>
+          <w:rFonts w:ascii="Times New Roman" w:hAnsi="Times New Roman" w:cs="Times New Roman"/>
+          <w:sz w:val="24"/>
+          <w:szCs w:val="24"/>
+          <w:lang w:val="en"/>
+        </w:rPr>
+        <w:t xml:space="preserve"> </w:t>
+      </w:r>
       <w:proofErr w:type="gramStart"/>
       <w:r>
         <w:rPr>
@@ -483,9 +753,8 @@
           <w:szCs w:val="24"/>
           <w:lang w:val="en"/>
         </w:rPr>
-        <w:t>it.With</w:t>
-      </w:r>
-      <w:proofErr w:type="spellEnd"/>
+        <w:t>taking into account</w:t>
+      </w:r>
       <w:proofErr w:type="gramEnd"/>
       <w:r>
         <w:rPr>
@@ -494,7 +763,35 @@
           <w:szCs w:val="24"/>
           <w:lang w:val="en"/>
         </w:rPr>
-        <w:t xml:space="preserve"> the same approach we have implemented the function that identifies the age range starting from four age ranges ("babies", "children", "adolescents" and "adults").</w:t>
+        <w:t xml:space="preserve"> the number of keywords associated with it.</w:t>
+      </w:r>
+      <w:r>
+        <w:rPr>
+          <w:rFonts w:ascii="Times New Roman" w:hAnsi="Times New Roman" w:cs="Times New Roman"/>
+          <w:sz w:val="24"/>
+          <w:szCs w:val="24"/>
+          <w:lang w:val="en"/>
+        </w:rPr>
+        <w:t xml:space="preserve"> </w:t>
+      </w:r>
+      <w:r>
+        <w:rPr>
+          <w:rFonts w:ascii="Times New Roman" w:hAnsi="Times New Roman" w:cs="Times New Roman"/>
+          <w:sz w:val="24"/>
+          <w:szCs w:val="24"/>
+          <w:lang w:val="en"/>
+        </w:rPr>
+        <w:t xml:space="preserve">With the same approach we have implemented the function </w:t>
+      </w:r>
+      <w:r>
+        <w:rPr>
+          <w:rFonts w:ascii="Times New Roman" w:hAnsi="Times New Roman" w:cs="Times New Roman"/>
+          <w:sz w:val="24"/>
+          <w:szCs w:val="24"/>
+          <w:lang w:val="en"/>
+        </w:rPr>
+        <w:lastRenderedPageBreak/>
+        <w:t>that identifies the age range starting from four age ranges ("babies", "children", "adolescents" and "adults").</w:t>
       </w:r>
     </w:p>
     <w:p>
@@ -506,6 +803,7 @@
           <w:color w:val="FF0000"/>
           <w:sz w:val="28"/>
           <w:szCs w:val="28"/>
+          <w:lang w:val="en-GB"/>
         </w:rPr>
       </w:pPr>
     </w:p>
@@ -518,6 +816,7 @@
           <w:color w:val="FF0000"/>
           <w:sz w:val="24"/>
           <w:szCs w:val="24"/>
+          <w:lang w:val="en-GB"/>
         </w:rPr>
       </w:pPr>
     </w:p>
@@ -541,8 +840,8 @@
           <w:sz w:val="28"/>
           <w:szCs w:val="28"/>
           <w:u w:val="single"/>
-        </w:rPr>
-        <w:lastRenderedPageBreak/>
+          <w:lang w:val="en-GB"/>
+        </w:rPr>
         <w:t xml:space="preserve">STEP </w:t>
       </w:r>
       <w:r>
@@ -610,30 +909,338 @@
           <w:szCs w:val="24"/>
           <w:lang w:val="en-US" w:eastAsia="zh-CN"/>
         </w:rPr>
-        <w:t>We chose 120 applications from google store randomly, includes 30 serious games, 30 educational</w:t>
-      </w:r>
-    </w:p>
-    <w:p>
-      <w:pPr>
-        <w:spacing w:line="276" w:lineRule="auto"/>
-        <w:jc w:val="both"/>
-        <w:rPr>
-          <w:rFonts w:ascii="Times New Roman" w:hAnsi="Times New Roman" w:cs="Times New Roman"/>
-          <w:color w:val="000000" w:themeColor="text1"/>
-          <w:sz w:val="24"/>
-          <w:szCs w:val="24"/>
-          <w:lang w:val="en-US" w:eastAsia="zh-CN"/>
-        </w:rPr>
-      </w:pPr>
-      <w:r>
-        <w:rPr>
-          <w:rFonts w:ascii="Times New Roman" w:hAnsi="Times New Roman" w:cs="Times New Roman"/>
-          <w:color w:val="000000" w:themeColor="text1"/>
-          <w:sz w:val="24"/>
-          <w:szCs w:val="24"/>
-          <w:lang w:val="en-US" w:eastAsia="zh-CN"/>
-        </w:rPr>
-        <w:t>apps, 30 other games and 30 normal apps. Test to see if our model works properly can find out all the serious games.</w:t>
+        <w:t xml:space="preserve">We chose 120 applications from google store randomly, </w:t>
+      </w:r>
+      <w:r>
+        <w:rPr>
+          <w:rFonts w:ascii="Times New Roman" w:hAnsi="Times New Roman" w:cs="Times New Roman"/>
+          <w:color w:val="000000" w:themeColor="text1"/>
+          <w:sz w:val="24"/>
+          <w:szCs w:val="24"/>
+          <w:lang w:val="en-US" w:eastAsia="zh-CN"/>
+        </w:rPr>
+        <w:t>including</w:t>
+      </w:r>
+      <w:r>
+        <w:rPr>
+          <w:rFonts w:ascii="Times New Roman" w:hAnsi="Times New Roman" w:cs="Times New Roman"/>
+          <w:color w:val="000000" w:themeColor="text1"/>
+          <w:sz w:val="24"/>
+          <w:szCs w:val="24"/>
+          <w:lang w:val="en-US" w:eastAsia="zh-CN"/>
+        </w:rPr>
+        <w:t xml:space="preserve"> </w:t>
+      </w:r>
+      <w:r>
+        <w:rPr>
+          <w:rFonts w:ascii="Times New Roman" w:hAnsi="Times New Roman" w:cs="Times New Roman"/>
+          <w:color w:val="000000" w:themeColor="text1"/>
+          <w:sz w:val="24"/>
+          <w:szCs w:val="24"/>
+          <w:lang w:val="en-US" w:eastAsia="zh-CN"/>
+        </w:rPr>
+        <w:t>4</w:t>
+      </w:r>
+      <w:r>
+        <w:rPr>
+          <w:rFonts w:ascii="Times New Roman" w:hAnsi="Times New Roman" w:cs="Times New Roman"/>
+          <w:color w:val="000000" w:themeColor="text1"/>
+          <w:sz w:val="24"/>
+          <w:szCs w:val="24"/>
+          <w:lang w:val="en-US" w:eastAsia="zh-CN"/>
+        </w:rPr>
+        <w:t>0 serious games</w:t>
+      </w:r>
+      <w:r>
+        <w:rPr>
+          <w:rFonts w:ascii="Times New Roman" w:hAnsi="Times New Roman" w:cs="Times New Roman"/>
+          <w:color w:val="000000" w:themeColor="text1"/>
+          <w:sz w:val="24"/>
+          <w:szCs w:val="24"/>
+          <w:lang w:val="en-US" w:eastAsia="zh-CN"/>
+        </w:rPr>
+        <w:t xml:space="preserve">, 40 “fake” serious game (defined as those game that seem like “serious game”, but </w:t>
+      </w:r>
+      <w:proofErr w:type="gramStart"/>
+      <w:r>
+        <w:rPr>
+          <w:rFonts w:ascii="Times New Roman" w:hAnsi="Times New Roman" w:cs="Times New Roman"/>
+          <w:color w:val="000000" w:themeColor="text1"/>
+          <w:sz w:val="24"/>
+          <w:szCs w:val="24"/>
+          <w:lang w:val="en-US" w:eastAsia="zh-CN"/>
+        </w:rPr>
+        <w:t>actually are</w:t>
+      </w:r>
+      <w:proofErr w:type="gramEnd"/>
+      <w:r>
+        <w:rPr>
+          <w:rFonts w:ascii="Times New Roman" w:hAnsi="Times New Roman" w:cs="Times New Roman"/>
+          <w:color w:val="000000" w:themeColor="text1"/>
+          <w:sz w:val="24"/>
+          <w:szCs w:val="24"/>
+          <w:lang w:val="en-US" w:eastAsia="zh-CN"/>
+        </w:rPr>
+        <w:t xml:space="preserve"> not = misleading serious game)</w:t>
+      </w:r>
+      <w:r>
+        <w:rPr>
+          <w:rFonts w:ascii="Times New Roman" w:hAnsi="Times New Roman" w:cs="Times New Roman"/>
+          <w:color w:val="000000" w:themeColor="text1"/>
+          <w:sz w:val="24"/>
+          <w:szCs w:val="24"/>
+          <w:lang w:val="en-US" w:eastAsia="zh-CN"/>
+        </w:rPr>
+        <w:t xml:space="preserve">, </w:t>
+      </w:r>
+      <w:r>
+        <w:rPr>
+          <w:rFonts w:ascii="Times New Roman" w:hAnsi="Times New Roman" w:cs="Times New Roman"/>
+          <w:color w:val="000000" w:themeColor="text1"/>
+          <w:sz w:val="24"/>
+          <w:szCs w:val="24"/>
+          <w:lang w:val="en-US" w:eastAsia="zh-CN"/>
+        </w:rPr>
+        <w:t>40</w:t>
+      </w:r>
+      <w:r>
+        <w:rPr>
+          <w:rFonts w:ascii="Times New Roman" w:hAnsi="Times New Roman" w:cs="Times New Roman"/>
+          <w:color w:val="000000" w:themeColor="text1"/>
+          <w:sz w:val="24"/>
+          <w:szCs w:val="24"/>
+          <w:lang w:val="en-US" w:eastAsia="zh-CN"/>
+        </w:rPr>
+        <w:t xml:space="preserve"> normal</w:t>
+      </w:r>
+      <w:r>
+        <w:rPr>
+          <w:rFonts w:ascii="Times New Roman" w:hAnsi="Times New Roman" w:cs="Times New Roman"/>
+          <w:color w:val="000000" w:themeColor="text1"/>
+          <w:sz w:val="24"/>
+          <w:szCs w:val="24"/>
+          <w:lang w:val="en-US" w:eastAsia="zh-CN"/>
+        </w:rPr>
+        <w:t xml:space="preserve"> and random</w:t>
+      </w:r>
+      <w:r>
+        <w:rPr>
+          <w:rFonts w:ascii="Times New Roman" w:hAnsi="Times New Roman" w:cs="Times New Roman"/>
+          <w:color w:val="000000" w:themeColor="text1"/>
+          <w:sz w:val="24"/>
+          <w:szCs w:val="24"/>
+          <w:lang w:val="en-US" w:eastAsia="zh-CN"/>
+        </w:rPr>
+        <w:t xml:space="preserve"> apps. </w:t>
+      </w:r>
+    </w:p>
+    <w:p>
+      <w:pPr>
+        <w:spacing w:line="276" w:lineRule="auto"/>
+        <w:jc w:val="both"/>
+        <w:rPr>
+          <w:rFonts w:ascii="Times New Roman" w:hAnsi="Times New Roman" w:cs="Times New Roman"/>
+          <w:color w:val="000000" w:themeColor="text1"/>
+          <w:sz w:val="24"/>
+          <w:szCs w:val="24"/>
+          <w:lang w:val="en-US" w:eastAsia="zh-CN"/>
+        </w:rPr>
+      </w:pPr>
+      <w:r>
+        <w:rPr>
+          <w:rFonts w:ascii="Times New Roman" w:hAnsi="Times New Roman" w:cs="Times New Roman"/>
+          <w:color w:val="000000" w:themeColor="text1"/>
+          <w:sz w:val="24"/>
+          <w:szCs w:val="24"/>
+          <w:lang w:val="en-US" w:eastAsia="zh-CN"/>
+        </w:rPr>
+        <w:t xml:space="preserve">This dataset (entirely built by human) has been compared to the one found by the algorithm </w:t>
+      </w:r>
+      <w:proofErr w:type="gramStart"/>
+      <w:r>
+        <w:rPr>
+          <w:rFonts w:ascii="Times New Roman" w:hAnsi="Times New Roman" w:cs="Times New Roman"/>
+          <w:color w:val="000000" w:themeColor="text1"/>
+          <w:sz w:val="24"/>
+          <w:szCs w:val="24"/>
+          <w:lang w:val="en-US" w:eastAsia="zh-CN"/>
+        </w:rPr>
+        <w:t>in order to</w:t>
+      </w:r>
+      <w:proofErr w:type="gramEnd"/>
+      <w:r>
+        <w:rPr>
+          <w:rFonts w:ascii="Times New Roman" w:hAnsi="Times New Roman" w:cs="Times New Roman"/>
+          <w:color w:val="000000" w:themeColor="text1"/>
+          <w:sz w:val="24"/>
+          <w:szCs w:val="24"/>
+          <w:lang w:val="en-US" w:eastAsia="zh-CN"/>
+        </w:rPr>
+        <w:t xml:space="preserve"> measure three parameters:</w:t>
+      </w:r>
+    </w:p>
+    <w:p>
+      <w:pPr>
+        <w:pStyle w:val="Paragrafoelenco"/>
+        <w:numPr>
+          <w:ilvl w:val="0"/>
+          <w:numId w:val="1"/>
+        </w:numPr>
+        <w:spacing w:line="276" w:lineRule="auto"/>
+        <w:jc w:val="both"/>
+        <w:rPr>
+          <w:rFonts w:ascii="Times New Roman" w:hAnsi="Times New Roman" w:cs="Times New Roman"/>
+          <w:color w:val="000000" w:themeColor="text1"/>
+          <w:sz w:val="24"/>
+          <w:szCs w:val="24"/>
+          <w:lang w:val="en-US" w:eastAsia="zh-CN"/>
+        </w:rPr>
+      </w:pPr>
+      <w:r>
+        <w:rPr>
+          <w:rFonts w:ascii="Times New Roman" w:hAnsi="Times New Roman" w:cs="Times New Roman"/>
+          <w:i/>
+          <w:iCs/>
+          <w:color w:val="000000" w:themeColor="text1"/>
+          <w:sz w:val="24"/>
+          <w:szCs w:val="24"/>
+          <w:lang w:val="en-US" w:eastAsia="zh-CN"/>
+        </w:rPr>
+        <w:t>Accuracy</w:t>
+      </w:r>
+      <w:r>
+        <w:rPr>
+          <w:rFonts w:ascii="Times New Roman" w:hAnsi="Times New Roman" w:cs="Times New Roman"/>
+          <w:color w:val="000000" w:themeColor="text1"/>
+          <w:sz w:val="24"/>
+          <w:szCs w:val="24"/>
+          <w:lang w:val="en-US" w:eastAsia="zh-CN"/>
+        </w:rPr>
+        <w:t xml:space="preserve">: the ability to recognize both the serious games and the misleading </w:t>
+      </w:r>
+      <w:proofErr w:type="gramStart"/>
+      <w:r>
+        <w:rPr>
+          <w:rFonts w:ascii="Times New Roman" w:hAnsi="Times New Roman" w:cs="Times New Roman"/>
+          <w:color w:val="000000" w:themeColor="text1"/>
+          <w:sz w:val="24"/>
+          <w:szCs w:val="24"/>
+          <w:lang w:val="en-US" w:eastAsia="zh-CN"/>
+        </w:rPr>
+        <w:t>ones;</w:t>
+      </w:r>
+      <w:proofErr w:type="gramEnd"/>
+    </w:p>
+    <w:p>
+      <w:pPr>
+        <w:pStyle w:val="Paragrafoelenco"/>
+        <w:numPr>
+          <w:ilvl w:val="0"/>
+          <w:numId w:val="1"/>
+        </w:numPr>
+        <w:spacing w:line="276" w:lineRule="auto"/>
+        <w:jc w:val="both"/>
+        <w:rPr>
+          <w:rFonts w:ascii="Times New Roman" w:hAnsi="Times New Roman" w:cs="Times New Roman"/>
+          <w:color w:val="000000" w:themeColor="text1"/>
+          <w:sz w:val="24"/>
+          <w:szCs w:val="24"/>
+          <w:lang w:val="en-US" w:eastAsia="zh-CN"/>
+        </w:rPr>
+      </w:pPr>
+      <w:r>
+        <w:rPr>
+          <w:rFonts w:ascii="Times New Roman" w:hAnsi="Times New Roman" w:cs="Times New Roman"/>
+          <w:i/>
+          <w:iCs/>
+          <w:color w:val="000000" w:themeColor="text1"/>
+          <w:sz w:val="24"/>
+          <w:szCs w:val="24"/>
+          <w:lang w:val="en-US" w:eastAsia="zh-CN"/>
+        </w:rPr>
+        <w:t>Sensitivity</w:t>
+      </w:r>
+      <w:r>
+        <w:rPr>
+          <w:rFonts w:ascii="Times New Roman" w:hAnsi="Times New Roman" w:cs="Times New Roman"/>
+          <w:color w:val="000000" w:themeColor="text1"/>
+          <w:sz w:val="24"/>
+          <w:szCs w:val="24"/>
+          <w:lang w:val="en-US" w:eastAsia="zh-CN"/>
+        </w:rPr>
+        <w:t>:</w:t>
+      </w:r>
+      <w:r>
+        <w:rPr>
+          <w:rFonts w:ascii="Times New Roman" w:hAnsi="Times New Roman" w:cs="Times New Roman"/>
+          <w:color w:val="000000" w:themeColor="text1"/>
+          <w:sz w:val="24"/>
+          <w:szCs w:val="24"/>
+          <w:lang w:val="en-US" w:eastAsia="zh-CN"/>
+        </w:rPr>
+        <w:t xml:space="preserve"> the ability to recognize the serious </w:t>
+      </w:r>
+      <w:proofErr w:type="gramStart"/>
+      <w:r>
+        <w:rPr>
+          <w:rFonts w:ascii="Times New Roman" w:hAnsi="Times New Roman" w:cs="Times New Roman"/>
+          <w:color w:val="000000" w:themeColor="text1"/>
+          <w:sz w:val="24"/>
+          <w:szCs w:val="24"/>
+          <w:lang w:val="en-US" w:eastAsia="zh-CN"/>
+        </w:rPr>
+        <w:t>games;</w:t>
+      </w:r>
+      <w:proofErr w:type="gramEnd"/>
+    </w:p>
+    <w:p>
+      <w:pPr>
+        <w:pStyle w:val="Paragrafoelenco"/>
+        <w:numPr>
+          <w:ilvl w:val="0"/>
+          <w:numId w:val="1"/>
+        </w:numPr>
+        <w:spacing w:line="276" w:lineRule="auto"/>
+        <w:jc w:val="both"/>
+        <w:rPr>
+          <w:rFonts w:ascii="Times New Roman" w:hAnsi="Times New Roman" w:cs="Times New Roman"/>
+          <w:color w:val="000000" w:themeColor="text1"/>
+          <w:sz w:val="24"/>
+          <w:szCs w:val="24"/>
+          <w:lang w:val="en-US" w:eastAsia="zh-CN"/>
+        </w:rPr>
+      </w:pPr>
+      <w:r>
+        <w:rPr>
+          <w:rFonts w:ascii="Times New Roman" w:hAnsi="Times New Roman" w:cs="Times New Roman"/>
+          <w:i/>
+          <w:iCs/>
+          <w:color w:val="000000" w:themeColor="text1"/>
+          <w:sz w:val="24"/>
+          <w:szCs w:val="24"/>
+          <w:lang w:val="en-US" w:eastAsia="zh-CN"/>
+        </w:rPr>
+        <w:t>Specificity</w:t>
+      </w:r>
+      <w:r>
+        <w:rPr>
+          <w:rFonts w:ascii="Times New Roman" w:hAnsi="Times New Roman" w:cs="Times New Roman"/>
+          <w:color w:val="000000" w:themeColor="text1"/>
+          <w:sz w:val="24"/>
+          <w:szCs w:val="24"/>
+          <w:lang w:val="en-US" w:eastAsia="zh-CN"/>
+        </w:rPr>
+        <w:t>:</w:t>
+      </w:r>
+      <w:r>
+        <w:rPr>
+          <w:rFonts w:ascii="Times New Roman" w:hAnsi="Times New Roman" w:cs="Times New Roman"/>
+          <w:color w:val="000000" w:themeColor="text1"/>
+          <w:sz w:val="24"/>
+          <w:szCs w:val="24"/>
+          <w:lang w:val="en-US" w:eastAsia="zh-CN"/>
+        </w:rPr>
+        <w:t xml:space="preserve"> the ability to recognize the misleading serious games. </w:t>
       </w:r>
     </w:p>
     <w:p>
@@ -669,6 +1276,7 @@
           <w:sz w:val="28"/>
           <w:szCs w:val="28"/>
           <w:u w:val="single"/>
+          <w:lang w:val="en-GB"/>
         </w:rPr>
         <w:t xml:space="preserve">STEP </w:t>
       </w:r>
@@ -714,6 +1322,7 @@
           <w:rFonts w:ascii="Times New Roman" w:hAnsi="Times New Roman" w:cs="Times New Roman"/>
           <w:sz w:val="24"/>
           <w:szCs w:val="24"/>
+          <w:lang w:val="en-GB"/>
         </w:rPr>
       </w:pPr>
     </w:p>
@@ -726,6 +1335,7 @@
           <w:color w:val="FF0000"/>
           <w:sz w:val="28"/>
           <w:szCs w:val="28"/>
+          <w:lang w:val="en-GB"/>
         </w:rPr>
       </w:pPr>
     </w:p>
@@ -787,6 +1397,126 @@
     </w:p>
   </w:footnote>
 </w:footnotes>
+</file>
+
+<file path=word/numbering.xml><?xml version="1.0" encoding="utf-8"?>
+<w:numbering xmlns:wpc="http://schemas.microsoft.com/office/word/2010/wordprocessingCanvas" xmlns:cx="http://schemas.microsoft.com/office/drawing/2014/chartex" xmlns:cx1="http://schemas.microsoft.com/office/drawing/2015/9/8/chartex" xmlns:cx2="http://schemas.microsoft.com/office/drawing/2015/10/21/chartex" xmlns:cx3="http://schemas.microsoft.com/office/drawing/2016/5/9/chartex" xmlns:cx4="http://schemas.microsoft.com/office/drawing/2016/5/10/chartex" xmlns:cx5="http://schemas.microsoft.com/office/drawing/2016/5/11/chartex" xmlns:cx6="http://schemas.microsoft.com/office/drawing/2016/5/12/chartex" xmlns:cx7="http://schemas.microsoft.com/office/drawing/2016/5/13/chartex" xmlns:cx8="http://schemas.microsoft.com/office/drawing/2016/5/14/chartex" xmlns:mc="http://schemas.openxmlformats.org/markup-compatibility/2006" xmlns:aink="http://schemas.microsoft.com/office/drawing/2016/ink" xmlns:am3d="http://schemas.microsoft.com/office/drawing/2017/model3d" xmlns:o="urn:schemas-microsoft-com:office:office" xmlns:r="http://schemas.openxmlformats.org/officeDocument/2006/relationships" xmlns:m="http://schemas.openxmlformats.org/officeDocument/2006/math" xmlns:v="urn:schemas-microsoft-com:vml" xmlns:wp14="http://schemas.microsoft.com/office/word/2010/wordprocessingDrawing" xmlns:wp="http://schemas.openxmlformats.org/drawingml/2006/wordprocessingDrawing" xmlns:w10="urn:schemas-microsoft-com:office:word" xmlns:w="http://schemas.openxmlformats.org/wordprocessingml/2006/main" xmlns:w14="http://schemas.microsoft.com/office/word/2010/wordml" xmlns:w15="http://schemas.microsoft.com/office/word/2012/wordml" xmlns:w16cex="http://schemas.microsoft.com/office/word/2018/wordml/cex" xmlns:w16cid="http://schemas.microsoft.com/office/word/2016/wordml/cid" xmlns:w16="http://schemas.microsoft.com/office/word/2018/wordml" xmlns:w16sdtdh="http://schemas.microsoft.com/office/word/2020/wordml/sdtdatahash" xmlns:w16se="http://schemas.microsoft.com/office/word/2015/wordml/symex" xmlns:wpg="http://schemas.microsoft.com/office/word/2010/wordprocessingGroup" xmlns:wpi="http://schemas.microsoft.com/office/word/2010/wordprocessingInk" xmlns:wne="http://schemas.microsoft.com/office/word/2006/wordml" xmlns:wps="http://schemas.microsoft.com/office/word/2010/wordprocessingShape" mc:Ignorable="w14 w15 w16se w16cid w16 w16cex w16sdtdh wp14">
+  <w:abstractNum w:abstractNumId="0" w15:restartNumberingAfterBreak="0">
+    <w:nsid w:val="642B1D86"/>
+    <w:multiLevelType w:val="hybridMultilevel"/>
+    <w:tmpl w:val="C5D6411C"/>
+    <w:lvl w:ilvl="0" w:tplc="4BEE5C70">
+      <w:numFmt w:val="bullet"/>
+      <w:lvlText w:val="-"/>
+      <w:lvlJc w:val="left"/>
+      <w:pPr>
+        <w:ind w:left="720" w:hanging="360"/>
+      </w:pPr>
+      <w:rPr>
+        <w:rFonts w:ascii="Times New Roman" w:eastAsiaTheme="minorHAnsi" w:hAnsi="Times New Roman" w:cs="Times New Roman" w:hint="default"/>
+      </w:rPr>
+    </w:lvl>
+    <w:lvl w:ilvl="1" w:tplc="04100003" w:tentative="1">
+      <w:start w:val="1"/>
+      <w:numFmt w:val="bullet"/>
+      <w:lvlText w:val="o"/>
+      <w:lvlJc w:val="left"/>
+      <w:pPr>
+        <w:ind w:left="1440" w:hanging="360"/>
+      </w:pPr>
+      <w:rPr>
+        <w:rFonts w:ascii="Courier New" w:hAnsi="Courier New" w:cs="Courier New" w:hint="default"/>
+      </w:rPr>
+    </w:lvl>
+    <w:lvl w:ilvl="2" w:tplc="04100005" w:tentative="1">
+      <w:start w:val="1"/>
+      <w:numFmt w:val="bullet"/>
+      <w:lvlText w:val=""/>
+      <w:lvlJc w:val="left"/>
+      <w:pPr>
+        <w:ind w:left="2160" w:hanging="360"/>
+      </w:pPr>
+      <w:rPr>
+        <w:rFonts w:ascii="Wingdings" w:hAnsi="Wingdings" w:hint="default"/>
+      </w:rPr>
+    </w:lvl>
+    <w:lvl w:ilvl="3" w:tplc="04100001" w:tentative="1">
+      <w:start w:val="1"/>
+      <w:numFmt w:val="bullet"/>
+      <w:lvlText w:val=""/>
+      <w:lvlJc w:val="left"/>
+      <w:pPr>
+        <w:ind w:left="2880" w:hanging="360"/>
+      </w:pPr>
+      <w:rPr>
+        <w:rFonts w:ascii="Symbol" w:hAnsi="Symbol" w:hint="default"/>
+      </w:rPr>
+    </w:lvl>
+    <w:lvl w:ilvl="4" w:tplc="04100003" w:tentative="1">
+      <w:start w:val="1"/>
+      <w:numFmt w:val="bullet"/>
+      <w:lvlText w:val="o"/>
+      <w:lvlJc w:val="left"/>
+      <w:pPr>
+        <w:ind w:left="3600" w:hanging="360"/>
+      </w:pPr>
+      <w:rPr>
+        <w:rFonts w:ascii="Courier New" w:hAnsi="Courier New" w:cs="Courier New" w:hint="default"/>
+      </w:rPr>
+    </w:lvl>
+    <w:lvl w:ilvl="5" w:tplc="04100005" w:tentative="1">
+      <w:start w:val="1"/>
+      <w:numFmt w:val="bullet"/>
+      <w:lvlText w:val=""/>
+      <w:lvlJc w:val="left"/>
+      <w:pPr>
+        <w:ind w:left="4320" w:hanging="360"/>
+      </w:pPr>
+      <w:rPr>
+        <w:rFonts w:ascii="Wingdings" w:hAnsi="Wingdings" w:hint="default"/>
+      </w:rPr>
+    </w:lvl>
+    <w:lvl w:ilvl="6" w:tplc="04100001" w:tentative="1">
+      <w:start w:val="1"/>
+      <w:numFmt w:val="bullet"/>
+      <w:lvlText w:val=""/>
+      <w:lvlJc w:val="left"/>
+      <w:pPr>
+        <w:ind w:left="5040" w:hanging="360"/>
+      </w:pPr>
+      <w:rPr>
+        <w:rFonts w:ascii="Symbol" w:hAnsi="Symbol" w:hint="default"/>
+      </w:rPr>
+    </w:lvl>
+    <w:lvl w:ilvl="7" w:tplc="04100003" w:tentative="1">
+      <w:start w:val="1"/>
+      <w:numFmt w:val="bullet"/>
+      <w:lvlText w:val="o"/>
+      <w:lvlJc w:val="left"/>
+      <w:pPr>
+        <w:ind w:left="5760" w:hanging="360"/>
+      </w:pPr>
+      <w:rPr>
+        <w:rFonts w:ascii="Courier New" w:hAnsi="Courier New" w:cs="Courier New" w:hint="default"/>
+      </w:rPr>
+    </w:lvl>
+    <w:lvl w:ilvl="8" w:tplc="04100005" w:tentative="1">
+      <w:start w:val="1"/>
+      <w:numFmt w:val="bullet"/>
+      <w:lvlText w:val=""/>
+      <w:lvlJc w:val="left"/>
+      <w:pPr>
+        <w:ind w:left="6480" w:hanging="360"/>
+      </w:pPr>
+      <w:rPr>
+        <w:rFonts w:ascii="Wingdings" w:hAnsi="Wingdings" w:hint="default"/>
+      </w:rPr>
+    </w:lvl>
+  </w:abstractNum>
+  <w:num w:numId="1">
+    <w:abstractNumId w:val="0"/>
+  </w:num>
+</w:numbering>
 </file>
 
 <file path=word/styles.xml><?xml version="1.0" encoding="utf-8"?>
@@ -1174,7 +1904,7 @@
     <w:lsdException w:name="Unresolved Mention" w:semiHidden="1" w:unhideWhenUsed="1"/>
     <w:lsdException w:name="Smart Link" w:semiHidden="1" w:unhideWhenUsed="1"/>
   </w:latentStyles>
-  <w:style w:type="paragraph" w:default="1" w:styleId="Normal">
+  <w:style w:type="paragraph" w:default="1" w:styleId="Normale">
     <w:name w:val="Normal"/>
     <w:qFormat/>
     <w:pPr>
@@ -1187,13 +1917,13 @@
       <w:lang w:val="it-IT"/>
     </w:rPr>
   </w:style>
-  <w:style w:type="character" w:default="1" w:styleId="DefaultParagraphFont">
+  <w:style w:type="character" w:default="1" w:styleId="Carpredefinitoparagrafo">
     <w:name w:val="Default Paragraph Font"/>
     <w:uiPriority w:val="1"/>
     <w:semiHidden/>
     <w:unhideWhenUsed/>
   </w:style>
-  <w:style w:type="table" w:default="1" w:styleId="TableNormal">
+  <w:style w:type="table" w:default="1" w:styleId="Tabellanormale">
     <w:name w:val="Normal Table"/>
     <w:uiPriority w:val="99"/>
     <w:semiHidden/>
@@ -1208,11 +1938,21 @@
       </w:tblCellMar>
     </w:tblPr>
   </w:style>
-  <w:style w:type="numbering" w:default="1" w:styleId="NoList">
+  <w:style w:type="numbering" w:default="1" w:styleId="Nessunelenco">
     <w:name w:val="No List"/>
     <w:uiPriority w:val="99"/>
     <w:semiHidden/>
     <w:unhideWhenUsed/>
+  </w:style>
+  <w:style w:type="paragraph" w:styleId="Paragrafoelenco">
+    <w:name w:val="List Paragraph"/>
+    <w:basedOn w:val="Normale"/>
+    <w:uiPriority w:val="99"/>
+    <w:rsid w:val="0080061C"/>
+    <w:pPr>
+      <w:ind w:left="720"/>
+      <w:contextualSpacing/>
+    </w:pPr>
   </w:style>
 </w:styles>
 </file>

</xml_diff>